<commit_message>
Multiple enhancements | fixes
</commit_message>
<xml_diff>
--- a/Design/design-doc.docx
+++ b/Design/design-doc.docx
@@ -1594,34 +1594,6 @@
         <w:br w:type="page"/>
       </w:r>
     </w:p>
-    <w:p>
-      <w:pPr>
-        <w:pStyle w:val="Heading1"/>
-      </w:pPr>
-      <w:r>
-        <w:lastRenderedPageBreak/>
-        <w:t>Profile Explorer</w:t>
-      </w:r>
-    </w:p>
-    <w:p/>
-    <w:p>
-      <w:pPr>
-        <w:pStyle w:val="Heading2"/>
-      </w:pPr>
-      <w:r>
-        <w:t>DB JSON Contract</w:t>
-      </w:r>
-    </w:p>
-    <w:p/>
-    <w:p>
-      <w:pPr>
-        <w:pStyle w:val="Heading3"/>
-      </w:pPr>
-      <w:r>
-        <w:t>Users table</w:t>
-      </w:r>
-    </w:p>
-    <w:p/>
     <w:p>
       <w:bookmarkStart w:id="0" w:name="_GoBack"/>
       <w:bookmarkEnd w:id="0"/>

</xml_diff>